<commit_message>
updating for Angular 8
</commit_message>
<xml_diff>
--- a/CSUSMDemonstration.docx
+++ b/CSUSMDemonstration.docx
@@ -25,7 +25,33 @@
         <w:rPr>
           <w:rStyle w:val="Strong"/>
         </w:rPr>
-        <w:t>August 3, 2018</w:t>
+        <w:t>July</w:t>
+      </w:r>
+      <w:r>
+        <w:rPr>
+          <w:rStyle w:val="Strong"/>
+        </w:rPr>
+        <w:t xml:space="preserve"> </w:t>
+      </w:r>
+      <w:r>
+        <w:rPr>
+          <w:rStyle w:val="Strong"/>
+        </w:rPr>
+        <w:t>27</w:t>
+      </w:r>
+      <w:bookmarkStart w:id="0" w:name="_GoBack"/>
+      <w:bookmarkEnd w:id="0"/>
+      <w:r>
+        <w:rPr>
+          <w:rStyle w:val="Strong"/>
+        </w:rPr>
+        <w:t>, 201</w:t>
+      </w:r>
+      <w:r>
+        <w:rPr>
+          <w:rStyle w:val="Strong"/>
+        </w:rPr>
+        <w:t>9</w:t>
       </w:r>
     </w:p>
     <w:p>
@@ -161,7 +187,13 @@
         <w:t>.</w:t>
       </w:r>
       <w:r>
-        <w:t xml:space="preserve">  These instructions were created with Angular CLI version 6.1.2.</w:t>
+        <w:t xml:space="preserve">  These instructions were created with Angular CLI version </w:t>
+      </w:r>
+      <w:r>
+        <w:t>8</w:t>
+      </w:r>
+      <w:r>
+        <w:t>.1.2.</w:t>
       </w:r>
     </w:p>
     <w:p>
@@ -266,6 +298,33 @@
       <w:pPr>
         <w:pStyle w:val="ListParagraph"/>
         <w:numPr>
+          <w:ilvl w:val="1"/>
+          <w:numId w:val="2"/>
+        </w:numPr>
+      </w:pPr>
+      <w:r>
+        <w:t>You will be prompted to add routing – this is optional, we won’t use it today.</w:t>
+      </w:r>
+    </w:p>
+    <w:p>
+      <w:pPr>
+        <w:pStyle w:val="ListParagraph"/>
+        <w:numPr>
+          <w:ilvl w:val="1"/>
+          <w:numId w:val="2"/>
+        </w:numPr>
+      </w:pPr>
+      <w:r>
+        <w:t>You will be asked for the type of CSS file – for simplicity choose the default of CSS</w:t>
+      </w:r>
+      <w:r>
+        <w:t>.</w:t>
+      </w:r>
+    </w:p>
+    <w:p>
+      <w:pPr>
+        <w:pStyle w:val="ListParagraph"/>
+        <w:numPr>
           <w:ilvl w:val="0"/>
           <w:numId w:val="2"/>
         </w:numPr>
@@ -276,6 +335,9 @@
     </w:p>
     <w:p>
       <w:r>
+        <w:t xml:space="preserve">The students are new to development and are unfamiliar with testing.  </w:t>
+      </w:r>
+      <w:r>
         <w:t xml:space="preserve">The </w:t>
       </w:r>
       <w:r>
@@ -288,7 +350,36 @@
         <w:t>is to introduc</w:t>
       </w:r>
       <w:r>
-        <w:t>e the basic elements of testing all actions occur on the command line:</w:t>
+        <w:t>e the basic elements of testing</w:t>
+      </w:r>
+      <w:r>
+        <w:t>.</w:t>
+      </w:r>
+      <w:r>
+        <w:t xml:space="preserve"> </w:t>
+      </w:r>
+      <w:proofErr w:type="gramStart"/>
+      <w:r>
+        <w:t>A</w:t>
+      </w:r>
+      <w:r>
+        <w:t xml:space="preserve">ll </w:t>
+      </w:r>
+      <w:r>
+        <w:t>of</w:t>
+      </w:r>
+      <w:proofErr w:type="gramEnd"/>
+      <w:r>
+        <w:t xml:space="preserve"> these </w:t>
+      </w:r>
+      <w:r>
+        <w:t>actions occur on the command line</w:t>
+      </w:r>
+      <w:r>
+        <w:t xml:space="preserve"> if you get an error you probably haven’t navigated to the new sub-folder in step 3</w:t>
+      </w:r>
+      <w:r>
+        <w:t>:</w:t>
       </w:r>
     </w:p>
     <w:p>
@@ -338,20 +429,20 @@
       <w:r>
         <w:t xml:space="preserve"> to a minute to run.  </w:t>
       </w:r>
-    </w:p>
-    <w:p>
-      <w:pPr>
-        <w:pStyle w:val="ListParagraph"/>
-        <w:numPr>
-          <w:ilvl w:val="0"/>
-          <w:numId w:val="2"/>
-        </w:numPr>
-      </w:pPr>
-      <w:r>
-        <w:t>What is occurring on-screen?</w:t>
-      </w:r>
-      <w:r>
-        <w:t xml:space="preserve">  The application is compiled, Chrome open</w:t>
+      <w:r>
+        <w:t>What is occurring on-screen</w:t>
+      </w:r>
+      <w:r>
+        <w:t xml:space="preserve"> during this time</w:t>
+      </w:r>
+      <w:r>
+        <w:t>?</w:t>
+      </w:r>
+      <w:r>
+        <w:t xml:space="preserve"> - </w:t>
+      </w:r>
+      <w:r>
+        <w:t>The application is compiled, Chrome open</w:t>
       </w:r>
       <w:r>
         <w:t>s</w:t>
@@ -384,6 +475,83 @@
         <w:t xml:space="preserve"> back on the command line</w:t>
       </w:r>
       <w:r>
+        <w:t xml:space="preserve"> with your test results.</w:t>
+      </w:r>
+    </w:p>
+    <w:p>
+      <w:pPr>
+        <w:pStyle w:val="ListParagraph"/>
+        <w:numPr>
+          <w:ilvl w:val="0"/>
+          <w:numId w:val="2"/>
+        </w:numPr>
+      </w:pPr>
+      <w:r>
+        <w:t>In the text you should see and indication that a single test ran and completed successfully.</w:t>
+      </w:r>
+    </w:p>
+    <w:p>
+      <w:pPr>
+        <w:pStyle w:val="ListParagraph"/>
+        <w:numPr>
+          <w:ilvl w:val="0"/>
+          <w:numId w:val="2"/>
+        </w:numPr>
+      </w:pPr>
+      <w:r>
+        <w:t>Unit Test example,</w:t>
+      </w:r>
+      <w:r>
+        <w:t xml:space="preserve"> type: “ng test”</w:t>
+      </w:r>
+    </w:p>
+    <w:p>
+      <w:pPr>
+        <w:pStyle w:val="ListParagraph"/>
+        <w:numPr>
+          <w:ilvl w:val="0"/>
+          <w:numId w:val="2"/>
+        </w:numPr>
+      </w:pPr>
+      <w:r>
+        <w:t>Once again there will be a slight delay as the application is built</w:t>
+      </w:r>
+      <w:r>
+        <w:t>, during which you can discuss how e2e and unit testing are different.</w:t>
+      </w:r>
+    </w:p>
+    <w:p>
+      <w:pPr>
+        <w:pStyle w:val="ListParagraph"/>
+        <w:numPr>
+          <w:ilvl w:val="0"/>
+          <w:numId w:val="2"/>
+        </w:numPr>
+      </w:pPr>
+      <w:r>
+        <w:t xml:space="preserve">On completion </w:t>
+      </w:r>
+      <w:r>
+        <w:t xml:space="preserve">Chrome will open, </w:t>
+      </w:r>
+      <w:r>
+        <w:t>and</w:t>
+      </w:r>
+      <w:r>
+        <w:t xml:space="preserve"> this time it will stay on screen</w:t>
+      </w:r>
+      <w:r>
+        <w:t xml:space="preserve"> running </w:t>
+      </w:r>
+      <w:proofErr w:type="gramStart"/>
+      <w:r>
+        <w:t>3 unit</w:t>
+      </w:r>
+      <w:proofErr w:type="gramEnd"/>
+      <w:r>
+        <w:t xml:space="preserve"> tests</w:t>
+      </w:r>
+      <w:r>
         <w:t>.</w:t>
       </w:r>
     </w:p>
@@ -396,90 +564,74 @@
         </w:numPr>
       </w:pPr>
       <w:r>
-        <w:t>In the text you should see and indication that a single test ran and completed successfully.</w:t>
-      </w:r>
-    </w:p>
-    <w:p>
-      <w:pPr>
-        <w:pStyle w:val="ListParagraph"/>
-        <w:numPr>
-          <w:ilvl w:val="0"/>
-          <w:numId w:val="2"/>
-        </w:numPr>
-      </w:pPr>
-      <w:r>
-        <w:t>Unit Test example,</w:t>
-      </w:r>
-      <w:r>
-        <w:t xml:space="preserve"> type: “ng test”</w:t>
-      </w:r>
-    </w:p>
-    <w:p>
-      <w:pPr>
-        <w:pStyle w:val="ListParagraph"/>
-        <w:numPr>
-          <w:ilvl w:val="0"/>
-          <w:numId w:val="2"/>
-        </w:numPr>
-      </w:pPr>
-      <w:r>
-        <w:t xml:space="preserve">Once again there will be a slight delay as the application is built.  </w:t>
-      </w:r>
-    </w:p>
-    <w:p>
-      <w:pPr>
-        <w:pStyle w:val="ListParagraph"/>
-        <w:numPr>
-          <w:ilvl w:val="0"/>
-          <w:numId w:val="2"/>
-        </w:numPr>
-      </w:pPr>
-      <w:r>
-        <w:t>Chrome will open, but this time it will stay on screen</w:t>
-      </w:r>
-      <w:r>
-        <w:t xml:space="preserve"> after running </w:t>
-      </w:r>
-      <w:proofErr w:type="gramStart"/>
-      <w:r>
-        <w:t>3 unit</w:t>
-      </w:r>
-      <w:proofErr w:type="gramEnd"/>
-      <w:r>
-        <w:t xml:space="preserve"> tests</w:t>
+        <w:t>Review with the students that the software the test engine ran</w:t>
+      </w:r>
+      <w:r>
+        <w:t xml:space="preserve"> three pre-buil</w:t>
+      </w:r>
+      <w:r>
+        <w:t>t</w:t>
+      </w:r>
+      <w:r>
+        <w:t xml:space="preserve"> unit tests.  Chrome will be displayed indicating it is being driven by Karma v</w:t>
+      </w:r>
+      <w:r>
+        <w:t>4</w:t>
       </w:r>
       <w:r>
         <w:t>.</w:t>
       </w:r>
-    </w:p>
-    <w:p>
-      <w:pPr>
-        <w:pStyle w:val="ListParagraph"/>
-        <w:numPr>
-          <w:ilvl w:val="0"/>
-          <w:numId w:val="2"/>
-        </w:numPr>
-      </w:pPr>
-      <w:r>
-        <w:t>Review with the students that the software the test engine ran</w:t>
-      </w:r>
-      <w:r>
-        <w:t xml:space="preserve"> three pre-build unit tests.  Chrome will be displayed indicating it is being driven by Karma v1.7.1, below the information for Chrome you’ll see that the tests are Jasmine tests.</w:t>
-      </w:r>
-    </w:p>
-    <w:p>
-      <w:pPr>
-        <w:pStyle w:val="ListParagraph"/>
-        <w:numPr>
-          <w:ilvl w:val="0"/>
-          <w:numId w:val="2"/>
-        </w:numPr>
-      </w:pPr>
-      <w:r>
+      <w:r>
+        <w:t>1</w:t>
+      </w:r>
+      <w:r>
+        <w:t>.</w:t>
+      </w:r>
+      <w:r>
+        <w:t>0</w:t>
+      </w:r>
+      <w:r>
+        <w:t>, below the information for Chrome you’ll see that the tests are Jasmine tests</w:t>
+      </w:r>
+      <w:r>
+        <w:t xml:space="preserve"> and the test results</w:t>
+      </w:r>
+      <w:r>
+        <w:t>.</w:t>
+      </w:r>
+    </w:p>
+    <w:p>
+      <w:pPr>
+        <w:pStyle w:val="ListParagraph"/>
+        <w:numPr>
+          <w:ilvl w:val="0"/>
+          <w:numId w:val="2"/>
+        </w:numPr>
+      </w:pPr>
+      <w:r>
+        <w:lastRenderedPageBreak/>
         <w:t>Hunter uses Test Driven Development for all our projects</w:t>
       </w:r>
       <w:r>
-        <w:t>, and the CLI helps use with basic example of key forms of testing</w:t>
+        <w:t xml:space="preserve">, and the CLI </w:t>
+      </w:r>
+      <w:r>
+        <w:t>allows us to demonstrate</w:t>
+      </w:r>
+      <w:r>
+        <w:t xml:space="preserve"> basic </w:t>
+      </w:r>
+      <w:r>
+        <w:t>testing behavior and how easy testing can be.</w:t>
+      </w:r>
+      <w:r>
+        <w:t xml:space="preserve"> </w:t>
+      </w:r>
+      <w:r>
+        <w:t xml:space="preserve">One way to develop with Angular is to leave the test engine running while changes are made it </w:t>
+      </w:r>
+      <w:r>
+        <w:t>is however outside the scope of what we’ll be doing today</w:t>
       </w:r>
       <w:r>
         <w:t>.</w:t>
@@ -494,32 +646,52 @@
         </w:numPr>
       </w:pPr>
       <w:r>
-        <w:t xml:space="preserve">Do not close chrome, instead return to the command window and type Ctrl-C </w:t>
-      </w:r>
-      <w:r>
-        <w:t xml:space="preserve">twice which will close Chrome and allow termination of the test batch job.  </w:t>
-      </w:r>
-      <w:r>
-        <w:t>O</w:t>
-      </w:r>
-      <w:r>
-        <w:t xml:space="preserve">ne way to develop with Angular is to leave the test engine </w:t>
-      </w:r>
-      <w:r>
-        <w:t>running while changes are made it was outside our scope.</w:t>
-      </w:r>
-    </w:p>
-    <w:p>
-      <w:pPr>
-        <w:pStyle w:val="ListParagraph"/>
-        <w:numPr>
-          <w:ilvl w:val="0"/>
-          <w:numId w:val="2"/>
-        </w:numPr>
-      </w:pPr>
-      <w:r>
-        <w:lastRenderedPageBreak/>
-        <w:t>To finish this section on the command line type: ng serve</w:t>
+        <w:t>To clean up from the test you d</w:t>
+      </w:r>
+      <w:r>
+        <w:t>o not</w:t>
+      </w:r>
+      <w:r>
+        <w:t xml:space="preserve"> need to</w:t>
+      </w:r>
+      <w:r>
+        <w:t xml:space="preserve"> close chrome</w:t>
+      </w:r>
+      <w:r>
+        <w:t>.</w:t>
+      </w:r>
+      <w:r>
+        <w:t xml:space="preserve"> </w:t>
+      </w:r>
+      <w:r>
+        <w:t>R</w:t>
+      </w:r>
+      <w:r>
+        <w:t xml:space="preserve">eturn to the command window and type Ctrl-C </w:t>
+      </w:r>
+      <w:r>
+        <w:t>twice which will close</w:t>
+      </w:r>
+      <w:r>
+        <w:t xml:space="preserve"> halt the test engine and</w:t>
+      </w:r>
+      <w:r>
+        <w:t xml:space="preserve"> Chrome.  </w:t>
+      </w:r>
+    </w:p>
+    <w:p>
+      <w:pPr>
+        <w:pStyle w:val="ListParagraph"/>
+        <w:numPr>
+          <w:ilvl w:val="0"/>
+          <w:numId w:val="2"/>
+        </w:numPr>
+      </w:pPr>
+      <w:r>
+        <w:t>In order to view our changes while we work, from the command line now type</w:t>
+      </w:r>
+      <w:r>
+        <w:t>: ng serve</w:t>
       </w:r>
     </w:p>
     <w:p>
@@ -549,7 +721,10 @@
         <w:t>for the server to be</w:t>
       </w:r>
       <w:r>
-        <w:t xml:space="preserve"> running.</w:t>
+        <w:t xml:space="preserve"> running</w:t>
+      </w:r>
+      <w:r>
+        <w:t>.</w:t>
       </w:r>
     </w:p>
     <w:p>
@@ -1247,15 +1422,7 @@
         </w:numPr>
       </w:pPr>
       <w:r>
-        <w:t>Some elements from the original such as the &lt;</w:t>
-      </w:r>
-      <w:proofErr w:type="spellStart"/>
-      <w:r>
-        <w:t>ul</w:t>
-      </w:r>
-      <w:proofErr w:type="spellEnd"/>
-      <w:r>
-        <w:t>&gt; and &lt;li&gt; tags should be deleted.</w:t>
+        <w:t>Some elements from the original such as the &lt;ul&gt; and &lt;li&gt; tags should be deleted.</w:t>
       </w:r>
     </w:p>
     <w:p>
@@ -1461,10 +1628,7 @@
       </w:pPr>
       <w:r>
         <w:lastRenderedPageBreak/>
-        <w:t xml:space="preserve">The typescript in the content file </w:t>
-      </w:r>
-      <w:r>
-        <w:t>will demonstrate changing CSS settings dynamically via script.</w:t>
+        <w:t>The typescript in the content file will demonstrate changing CSS settings dynamically via script.</w:t>
       </w:r>
     </w:p>
     <w:p>
@@ -2080,10 +2244,7 @@
         </w:numPr>
       </w:pPr>
       <w:r>
-        <w:t xml:space="preserve">One way to </w:t>
-      </w:r>
-      <w:r>
-        <w:t xml:space="preserve">see what’s happening in the script is to console log </w:t>
+        <w:t xml:space="preserve">One way to see what’s happening in the script is to console log </w:t>
       </w:r>
       <w:r>
         <w:t>raw</w:t>
@@ -2148,17 +2309,11 @@
       </w:r>
       <w:proofErr w:type="spellEnd"/>
       <w:r>
-        <w:t>’ method you can</w:t>
-      </w:r>
-      <w:r>
-        <w:t xml:space="preserve"> add the following line as the first line of </w:t>
+        <w:t xml:space="preserve">’ method you can add the following line as the first line of </w:t>
       </w:r>
       <w:proofErr w:type="gramStart"/>
       <w:r>
-        <w:t xml:space="preserve">code </w:t>
-      </w:r>
-      <w:r>
-        <w:t>:</w:t>
+        <w:t>code :</w:t>
       </w:r>
       <w:proofErr w:type="gramEnd"/>
     </w:p>
@@ -2220,8 +2375,6 @@
       <w:r>
         <w:t xml:space="preserve"> rule of CSS: - Less is More.  Unfortunately it is also common behavior for most people working with CSS.</w:t>
       </w:r>
-      <w:bookmarkStart w:id="0" w:name="_GoBack"/>
-      <w:bookmarkEnd w:id="0"/>
     </w:p>
     <w:sectPr>
       <w:pgSz w:w="12240" w:h="15840"/>
@@ -2997,6 +3150,36 @@
       <w:u w:val="single"/>
     </w:rPr>
   </w:style>
+  <w:style w:type="paragraph" w:styleId="BalloonText">
+    <w:name w:val="Balloon Text"/>
+    <w:basedOn w:val="Normal"/>
+    <w:link w:val="BalloonTextChar"/>
+    <w:uiPriority w:val="99"/>
+    <w:semiHidden/>
+    <w:unhideWhenUsed/>
+    <w:rsid w:val="007903AD"/>
+    <w:pPr>
+      <w:spacing w:after="0" w:line="240" w:lineRule="auto"/>
+    </w:pPr>
+    <w:rPr>
+      <w:rFonts w:ascii="Segoe UI" w:hAnsi="Segoe UI" w:cs="Segoe UI"/>
+      <w:sz w:val="18"/>
+      <w:szCs w:val="18"/>
+    </w:rPr>
+  </w:style>
+  <w:style w:type="character" w:customStyle="1" w:styleId="BalloonTextChar">
+    <w:name w:val="Balloon Text Char"/>
+    <w:basedOn w:val="DefaultParagraphFont"/>
+    <w:link w:val="BalloonText"/>
+    <w:uiPriority w:val="99"/>
+    <w:semiHidden/>
+    <w:rsid w:val="007903AD"/>
+    <w:rPr>
+      <w:rFonts w:ascii="Segoe UI" w:hAnsi="Segoe UI" w:cs="Segoe UI"/>
+      <w:sz w:val="18"/>
+      <w:szCs w:val="18"/>
+    </w:rPr>
+  </w:style>
 </w:styles>
 </file>
 

</xml_diff>